<commit_message>
Minor changes (related to key/value in Hadoop streaming) in the HDFS Terminal Commands sheet.
</commit_message>
<xml_diff>
--- a/Hadoop/Terminal Commands.docx
+++ b/Hadoop/Terminal Commands.docx
@@ -7,7 +7,10 @@
         <w:pStyle w:val="Subtitle"/>
       </w:pPr>
       <w:r>
-        <w:t>Linux Terminal</w:t>
+        <w:t>HDFS</w:t>
+      </w:r>
+      <w:r>
+        <w:t xml:space="preserve"> Terminal</w:t>
       </w:r>
       <w:r>
         <w:t xml:space="preserve"> Commands</w:t>
@@ -42,7 +45,16 @@
         <w:t xml:space="preserve">" </w:t>
       </w:r>
       <w:r>
-        <w:t>ubuntu@162.246.156.72</w:t>
+        <w:t>ubuntu@</w:t>
+      </w:r>
+      <w:r>
+        <w:t xml:space="preserve">&lt;public </w:t>
+      </w:r>
+      <w:r>
+        <w:t>IP</w:t>
+      </w:r>
+      <w:r>
+        <w:t xml:space="preserve"> address&gt;</w:t>
       </w:r>
     </w:p>
     <w:p/>
@@ -178,7 +190,14 @@
           <w:b/>
           <w:bCs/>
         </w:rPr>
-        <w:t>Hadoop Terminal Commands:</w:t>
+        <w:t>HDFS</w:t>
+      </w:r>
+      <w:r>
+        <w:rPr>
+          <w:b/>
+          <w:bCs/>
+        </w:rPr>
+        <w:t xml:space="preserve"> Terminal Commands:</w:t>
       </w:r>
     </w:p>
     <w:p>
@@ -233,251 +252,251 @@
         <w:ind w:firstLine="720"/>
       </w:pPr>
       <w:r>
-        <w:t>-input /user/purchases.txt -output /output/ -file mapper.py</w:t>
-      </w:r>
-    </w:p>
-    <w:p>
-      <w:pPr>
-        <w:ind w:firstLine="720"/>
-      </w:pPr>
-      <w:r>
-        <w:t>-file reducer.py -mapper mapper.py -reducer reducer.py</w:t>
-      </w:r>
-    </w:p>
-    <w:p>
-      <w:r>
-        <w:t>$</w:t>
-      </w:r>
-      <w:r>
-        <w:t xml:space="preserve"> </w:t>
-      </w:r>
-      <w:proofErr w:type="spellStart"/>
-      <w:r>
-        <w:t>hdfs</w:t>
-      </w:r>
-      <w:proofErr w:type="spellEnd"/>
-      <w:r>
-        <w:t xml:space="preserve"> </w:t>
-      </w:r>
-      <w:proofErr w:type="spellStart"/>
-      <w:r>
-        <w:t>dfs</w:t>
-      </w:r>
-      <w:proofErr w:type="spellEnd"/>
-      <w:r>
-        <w:t xml:space="preserve"> -</w:t>
-      </w:r>
-      <w:proofErr w:type="spellStart"/>
-      <w:r>
-        <w:t>mkdir</w:t>
-      </w:r>
-      <w:proofErr w:type="spellEnd"/>
-      <w:r>
-        <w:t xml:space="preserve"> </w:t>
-      </w:r>
-      <w:r>
-        <w:t>/&lt;</w:t>
-      </w:r>
-      <w:proofErr w:type="spellStart"/>
-      <w:r>
-        <w:t>folderName</w:t>
-      </w:r>
-      <w:proofErr w:type="spellEnd"/>
-      <w:r>
-        <w:t>&gt;</w:t>
-      </w:r>
-      <w:r>
-        <w:tab/>
-      </w:r>
-      <w:r>
-        <w:tab/>
-      </w:r>
-      <w:r>
-        <w:tab/>
-      </w:r>
-      <w:r>
-        <w:t>// Creates a directory called users on HDFS</w:t>
-      </w:r>
-    </w:p>
-    <w:p>
-      <w:r>
-        <w:t xml:space="preserve">$ </w:t>
-      </w:r>
-      <w:proofErr w:type="spellStart"/>
-      <w:r>
-        <w:t>hdfs</w:t>
-      </w:r>
-      <w:proofErr w:type="spellEnd"/>
-      <w:r>
-        <w:t xml:space="preserve"> </w:t>
-      </w:r>
-      <w:proofErr w:type="spellStart"/>
-      <w:r>
-        <w:t>dfs</w:t>
-      </w:r>
-      <w:proofErr w:type="spellEnd"/>
-      <w:r>
-        <w:t xml:space="preserve"> -</w:t>
-      </w:r>
-      <w:proofErr w:type="spellStart"/>
-      <w:r>
-        <w:t>copyFromLocal</w:t>
-      </w:r>
-      <w:proofErr w:type="spellEnd"/>
-      <w:r>
-        <w:t xml:space="preserve"> </w:t>
-      </w:r>
-      <w:r>
-        <w:t>~/</w:t>
-      </w:r>
-      <w:r>
-        <w:t>&lt;</w:t>
-      </w:r>
-      <w:proofErr w:type="spellStart"/>
-      <w:r>
-        <w:t>fileName</w:t>
-      </w:r>
-      <w:proofErr w:type="spellEnd"/>
-      <w:r>
-        <w:t>&gt;</w:t>
-      </w:r>
-      <w:r>
-        <w:t xml:space="preserve"> /</w:t>
-      </w:r>
-      <w:r>
-        <w:tab/>
-        <w:t>// Copies input file to HDFS directory</w:t>
-      </w:r>
-    </w:p>
-    <w:p>
-      <w:r>
-        <w:t xml:space="preserve">$ </w:t>
-      </w:r>
-      <w:proofErr w:type="spellStart"/>
-      <w:r>
-        <w:t>hdfs</w:t>
-      </w:r>
-      <w:proofErr w:type="spellEnd"/>
-      <w:r>
-        <w:t xml:space="preserve"> </w:t>
-      </w:r>
-      <w:proofErr w:type="spellStart"/>
-      <w:r>
-        <w:t>dfs</w:t>
-      </w:r>
-      <w:proofErr w:type="spellEnd"/>
-      <w:r>
-        <w:t xml:space="preserve"> -tail /user/purchases.txt</w:t>
-      </w:r>
-      <w:r>
-        <w:tab/>
-      </w:r>
-      <w:r>
-        <w:tab/>
-        <w:t xml:space="preserve">// </w:t>
-      </w:r>
-      <w:r>
-        <w:t xml:space="preserve">Displays last few lines of </w:t>
-      </w:r>
-      <w:r>
-        <w:t>file</w:t>
-      </w:r>
-    </w:p>
-    <w:p>
-      <w:r>
-        <w:t xml:space="preserve">$ </w:t>
-      </w:r>
-      <w:proofErr w:type="spellStart"/>
-      <w:r>
-        <w:t>hdfs</w:t>
-      </w:r>
-      <w:proofErr w:type="spellEnd"/>
-      <w:r>
-        <w:t xml:space="preserve"> </w:t>
-      </w:r>
-      <w:proofErr w:type="spellStart"/>
-      <w:r>
-        <w:t>dfs</w:t>
-      </w:r>
-      <w:proofErr w:type="spellEnd"/>
-      <w:r>
-        <w:t xml:space="preserve"> -</w:t>
-      </w:r>
-      <w:proofErr w:type="spellStart"/>
-      <w:r>
-        <w:t>getmerge</w:t>
-      </w:r>
-      <w:proofErr w:type="spellEnd"/>
-      <w:r>
-        <w:t xml:space="preserve"> /output/ results.txt</w:t>
-      </w:r>
-      <w:r>
-        <w:tab/>
-      </w:r>
-      <w:r>
-        <w:tab/>
-      </w:r>
-      <w:r>
-        <w:t xml:space="preserve">// </w:t>
-      </w:r>
-      <w:r>
-        <w:t>Merges</w:t>
-      </w:r>
-      <w:r>
-        <w:t xml:space="preserve"> MapReduce </w:t>
-      </w:r>
-      <w:r>
-        <w:t>results</w:t>
-      </w:r>
-      <w:r>
-        <w:t xml:space="preserve"> </w:t>
-      </w:r>
-      <w:r>
-        <w:t>from HDFS into local directory</w:t>
-      </w:r>
-    </w:p>
-    <w:p>
-      <w:r>
-        <w:t xml:space="preserve">$ </w:t>
-      </w:r>
-      <w:proofErr w:type="spellStart"/>
-      <w:r>
-        <w:t>hdfs</w:t>
-      </w:r>
-      <w:proofErr w:type="spellEnd"/>
-      <w:r>
-        <w:t xml:space="preserve"> </w:t>
-      </w:r>
-      <w:proofErr w:type="spellStart"/>
-      <w:r>
-        <w:t>dfs</w:t>
-      </w:r>
-      <w:proofErr w:type="spellEnd"/>
-      <w:r>
-        <w:t xml:space="preserve"> -rm -r </w:t>
-      </w:r>
-      <w:r>
-        <w:t>/output</w:t>
-      </w:r>
-      <w:r>
-        <w:tab/>
-      </w:r>
-      <w:r>
-        <w:tab/>
-      </w:r>
-      <w:r>
-        <w:tab/>
-      </w:r>
-      <w:r>
-        <w:tab/>
-      </w:r>
-      <w:r>
-        <w:t xml:space="preserve">// Removes the </w:t>
+        <w:t>-input /user/purchases.txt -output /output/ -file mapper.p</w:t>
       </w:r>
       <w:bookmarkStart w:id="0" w:name="_GoBack"/>
       <w:bookmarkEnd w:id="0"/>
       <w:r>
-        <w:t>output directory</w:t>
+        <w:t>y</w:t>
+      </w:r>
+    </w:p>
+    <w:p>
+      <w:pPr>
+        <w:ind w:firstLine="720"/>
+      </w:pPr>
+      <w:r>
+        <w:t>-file reducer.py -mapper mapper.py -reducer reducer.py</w:t>
+      </w:r>
+    </w:p>
+    <w:p>
+      <w:r>
+        <w:t>$</w:t>
+      </w:r>
+      <w:r>
+        <w:t xml:space="preserve"> </w:t>
+      </w:r>
+      <w:proofErr w:type="spellStart"/>
+      <w:r>
+        <w:t>hdfs</w:t>
+      </w:r>
+      <w:proofErr w:type="spellEnd"/>
+      <w:r>
+        <w:t xml:space="preserve"> </w:t>
+      </w:r>
+      <w:proofErr w:type="spellStart"/>
+      <w:r>
+        <w:t>dfs</w:t>
+      </w:r>
+      <w:proofErr w:type="spellEnd"/>
+      <w:r>
+        <w:t xml:space="preserve"> -</w:t>
+      </w:r>
+      <w:proofErr w:type="spellStart"/>
+      <w:r>
+        <w:t>mkdir</w:t>
+      </w:r>
+      <w:proofErr w:type="spellEnd"/>
+      <w:r>
+        <w:t xml:space="preserve"> </w:t>
+      </w:r>
+      <w:r>
+        <w:t>/&lt;</w:t>
+      </w:r>
+      <w:proofErr w:type="spellStart"/>
+      <w:r>
+        <w:t>folderName</w:t>
+      </w:r>
+      <w:proofErr w:type="spellEnd"/>
+      <w:r>
+        <w:t>&gt;</w:t>
+      </w:r>
+      <w:r>
+        <w:tab/>
+      </w:r>
+      <w:r>
+        <w:tab/>
+      </w:r>
+      <w:r>
+        <w:tab/>
+      </w:r>
+      <w:r>
+        <w:t>// Creates a directory called users on HDFS</w:t>
+      </w:r>
+    </w:p>
+    <w:p>
+      <w:r>
+        <w:t xml:space="preserve">$ </w:t>
+      </w:r>
+      <w:proofErr w:type="spellStart"/>
+      <w:r>
+        <w:t>hdfs</w:t>
+      </w:r>
+      <w:proofErr w:type="spellEnd"/>
+      <w:r>
+        <w:t xml:space="preserve"> </w:t>
+      </w:r>
+      <w:proofErr w:type="spellStart"/>
+      <w:r>
+        <w:t>dfs</w:t>
+      </w:r>
+      <w:proofErr w:type="spellEnd"/>
+      <w:r>
+        <w:t xml:space="preserve"> -</w:t>
+      </w:r>
+      <w:proofErr w:type="spellStart"/>
+      <w:r>
+        <w:t>copyFromLocal</w:t>
+      </w:r>
+      <w:proofErr w:type="spellEnd"/>
+      <w:r>
+        <w:t xml:space="preserve"> </w:t>
+      </w:r>
+      <w:r>
+        <w:t>~/</w:t>
+      </w:r>
+      <w:r>
+        <w:t>&lt;</w:t>
+      </w:r>
+      <w:proofErr w:type="spellStart"/>
+      <w:r>
+        <w:t>fileName</w:t>
+      </w:r>
+      <w:proofErr w:type="spellEnd"/>
+      <w:r>
+        <w:t>&gt;</w:t>
+      </w:r>
+      <w:r>
+        <w:t xml:space="preserve"> /</w:t>
+      </w:r>
+      <w:r>
+        <w:tab/>
+        <w:t>// Copies input file to HDFS directory</w:t>
+      </w:r>
+    </w:p>
+    <w:p>
+      <w:r>
+        <w:t xml:space="preserve">$ </w:t>
+      </w:r>
+      <w:proofErr w:type="spellStart"/>
+      <w:r>
+        <w:t>hdfs</w:t>
+      </w:r>
+      <w:proofErr w:type="spellEnd"/>
+      <w:r>
+        <w:t xml:space="preserve"> </w:t>
+      </w:r>
+      <w:proofErr w:type="spellStart"/>
+      <w:r>
+        <w:t>dfs</w:t>
+      </w:r>
+      <w:proofErr w:type="spellEnd"/>
+      <w:r>
+        <w:t xml:space="preserve"> -tail /user/purchases.txt</w:t>
+      </w:r>
+      <w:r>
+        <w:tab/>
+      </w:r>
+      <w:r>
+        <w:tab/>
+        <w:t xml:space="preserve">// </w:t>
+      </w:r>
+      <w:r>
+        <w:t xml:space="preserve">Displays last few lines of </w:t>
+      </w:r>
+      <w:r>
+        <w:t>file</w:t>
+      </w:r>
+    </w:p>
+    <w:p>
+      <w:r>
+        <w:t xml:space="preserve">$ </w:t>
+      </w:r>
+      <w:proofErr w:type="spellStart"/>
+      <w:r>
+        <w:t>hdfs</w:t>
+      </w:r>
+      <w:proofErr w:type="spellEnd"/>
+      <w:r>
+        <w:t xml:space="preserve"> </w:t>
+      </w:r>
+      <w:proofErr w:type="spellStart"/>
+      <w:r>
+        <w:t>dfs</w:t>
+      </w:r>
+      <w:proofErr w:type="spellEnd"/>
+      <w:r>
+        <w:t xml:space="preserve"> -</w:t>
+      </w:r>
+      <w:proofErr w:type="spellStart"/>
+      <w:r>
+        <w:t>getmerge</w:t>
+      </w:r>
+      <w:proofErr w:type="spellEnd"/>
+      <w:r>
+        <w:t xml:space="preserve"> /output/ results.txt</w:t>
+      </w:r>
+      <w:r>
+        <w:tab/>
+      </w:r>
+      <w:r>
+        <w:tab/>
+      </w:r>
+      <w:r>
+        <w:t xml:space="preserve">// </w:t>
+      </w:r>
+      <w:r>
+        <w:t>Merges</w:t>
+      </w:r>
+      <w:r>
+        <w:t xml:space="preserve"> MapReduce </w:t>
+      </w:r>
+      <w:r>
+        <w:t>results</w:t>
+      </w:r>
+      <w:r>
+        <w:t xml:space="preserve"> </w:t>
+      </w:r>
+      <w:r>
+        <w:t>from HDFS into local directory</w:t>
+      </w:r>
+    </w:p>
+    <w:p>
+      <w:r>
+        <w:t xml:space="preserve">$ </w:t>
+      </w:r>
+      <w:proofErr w:type="spellStart"/>
+      <w:r>
+        <w:t>hdfs</w:t>
+      </w:r>
+      <w:proofErr w:type="spellEnd"/>
+      <w:r>
+        <w:t xml:space="preserve"> </w:t>
+      </w:r>
+      <w:proofErr w:type="spellStart"/>
+      <w:r>
+        <w:t>dfs</w:t>
+      </w:r>
+      <w:proofErr w:type="spellEnd"/>
+      <w:r>
+        <w:t xml:space="preserve"> -rm -r </w:t>
+      </w:r>
+      <w:r>
+        <w:t>/output</w:t>
+      </w:r>
+      <w:r>
+        <w:tab/>
+      </w:r>
+      <w:r>
+        <w:tab/>
+      </w:r>
+      <w:r>
+        <w:tab/>
+      </w:r>
+      <w:r>
+        <w:tab/>
+      </w:r>
+      <w:r>
+        <w:t>// Removes the output directory</w:t>
       </w:r>
     </w:p>
     <w:p>
@@ -604,18 +623,23 @@
         </w:numPr>
       </w:pPr>
       <w:r>
-        <w:t>Use ‘</w:t>
-      </w:r>
-      <w:proofErr w:type="spellStart"/>
-      <w:r>
-        <w:t>chmod</w:t>
-      </w:r>
-      <w:proofErr w:type="spellEnd"/>
-      <w:r>
-        <w:t xml:space="preserve">’ to </w:t>
-      </w:r>
-      <w:r>
-        <w:t>change read/write permissions for the python files.</w:t>
+        <w:t xml:space="preserve">All python files have to have </w:t>
+      </w:r>
+      <w:proofErr w:type="gramStart"/>
+      <w:r>
+        <w:t>#!/</w:t>
+      </w:r>
+      <w:proofErr w:type="spellStart"/>
+      <w:proofErr w:type="gramEnd"/>
+      <w:r>
+        <w:t>usr</w:t>
+      </w:r>
+      <w:proofErr w:type="spellEnd"/>
+      <w:r>
+        <w:t>/bin/python at the top</w:t>
+      </w:r>
+      <w:r>
+        <w:t>.</w:t>
       </w:r>
     </w:p>
     <w:p>
@@ -627,23 +651,18 @@
         </w:numPr>
       </w:pPr>
       <w:r>
-        <w:t xml:space="preserve">All python files have to have </w:t>
+        <w:t xml:space="preserve">The map and reduce files should not </w:t>
+      </w:r>
+      <w:r>
+        <w:t xml:space="preserve">have a </w:t>
       </w:r>
       <w:proofErr w:type="gramStart"/>
       <w:r>
-        <w:t>#!/</w:t>
-      </w:r>
-      <w:proofErr w:type="spellStart"/>
+        <w:t>mapper(</w:t>
+      </w:r>
       <w:proofErr w:type="gramEnd"/>
       <w:r>
-        <w:t>usr</w:t>
-      </w:r>
-      <w:proofErr w:type="spellEnd"/>
-      <w:r>
-        <w:t>/bin/python at the top</w:t>
-      </w:r>
-      <w:r>
-        <w:t>.</w:t>
+        <w:t>): or reducer(): method</w:t>
       </w:r>
     </w:p>
     <w:p>
@@ -655,18 +674,430 @@
         </w:numPr>
       </w:pPr>
       <w:r>
-        <w:t xml:space="preserve">The map and reduce files should not </w:t>
-      </w:r>
-      <w:r>
-        <w:t xml:space="preserve">have a </w:t>
+        <w:t xml:space="preserve">Using Hadoop streaming with python, </w:t>
+      </w:r>
+      <w:r>
+        <w:t>a space between emitted items wil</w:t>
+      </w:r>
+      <w:r>
+        <w:t>l allow those items to act as the key</w:t>
+      </w:r>
+    </w:p>
+    <w:p>
+      <w:pPr>
+        <w:pStyle w:val="ListParagraph"/>
+        <w:numPr>
+          <w:ilvl w:val="1"/>
+          <w:numId w:val="14"/>
+        </w:numPr>
+      </w:pPr>
+      <w:r>
+        <w:t xml:space="preserve">By default, the </w:t>
+      </w:r>
+      <w:r>
+        <w:rPr>
+          <w:i/>
+          <w:iCs/>
+        </w:rPr>
+        <w:t>prefix of a line up to the first tab character</w:t>
+      </w:r>
+      <w:r>
+        <w:t xml:space="preserve"> is the </w:t>
+      </w:r>
+      <w:r>
+        <w:t>key</w:t>
+      </w:r>
+      <w:r>
+        <w:t xml:space="preserve"> and the rest of the line (excluding the tab character) will be the </w:t>
+      </w:r>
+      <w:r>
+        <w:t>value</w:t>
+      </w:r>
+      <w:r>
+        <w:t xml:space="preserve">. </w:t>
+      </w:r>
+    </w:p>
+    <w:p>
+      <w:pPr>
+        <w:pStyle w:val="ListParagraph"/>
+        <w:numPr>
+          <w:ilvl w:val="1"/>
+          <w:numId w:val="14"/>
+        </w:numPr>
+      </w:pPr>
+      <w:r>
+        <w:t>If there is no tab character in the line, then entire line is considered as key and the value is null.</w:t>
+      </w:r>
+    </w:p>
+    <w:p/>
+    <w:p>
+      <w:pPr>
+        <w:pStyle w:val="Heading2"/>
+      </w:pPr>
+      <w:r>
+        <w:t xml:space="preserve">Terminal </w:t>
+      </w:r>
+      <w:r>
+        <w:t>Commands</w:t>
+      </w:r>
+      <w:r>
+        <w:t>:</w:t>
+      </w:r>
+    </w:p>
+    <w:p>
+      <w:r>
+        <w:t xml:space="preserve">$ </w:t>
+      </w:r>
+      <w:r>
+        <w:t>ls -</w:t>
+      </w:r>
+      <w:proofErr w:type="spellStart"/>
+      <w:r>
+        <w:t>lsa</w:t>
+      </w:r>
+      <w:proofErr w:type="spellEnd"/>
+      <w:r>
+        <w:tab/>
+      </w:r>
+      <w:r>
+        <w:tab/>
+      </w:r>
+      <w:r>
+        <w:tab/>
+      </w:r>
+      <w:r>
+        <w:tab/>
+      </w:r>
+      <w:r>
+        <w:tab/>
+      </w:r>
+      <w:r>
+        <w:tab/>
+      </w:r>
+      <w:r>
+        <w:t xml:space="preserve">// </w:t>
+      </w:r>
+      <w:r>
+        <w:t>List all files in directory</w:t>
+      </w:r>
+    </w:p>
+    <w:p>
+      <w:r>
+        <w:t xml:space="preserve">$ </w:t>
+      </w:r>
+      <w:r>
+        <w:t>touch &lt;filename&gt;</w:t>
+      </w:r>
+      <w:r>
+        <w:tab/>
+      </w:r>
+      <w:r>
+        <w:tab/>
+      </w:r>
+      <w:r>
+        <w:tab/>
+      </w:r>
+      <w:r>
+        <w:tab/>
+        <w:t xml:space="preserve">// </w:t>
+      </w:r>
+      <w:r>
+        <w:t>Create new file</w:t>
+      </w:r>
+    </w:p>
+    <w:p>
+      <w:r>
+        <w:t xml:space="preserve">$ </w:t>
+      </w:r>
+      <w:r>
+        <w:t>mv &lt;</w:t>
+      </w:r>
+      <w:proofErr w:type="spellStart"/>
+      <w:r>
+        <w:t>oldName</w:t>
+      </w:r>
+      <w:proofErr w:type="spellEnd"/>
+      <w:r>
+        <w:t>&gt; &lt;</w:t>
+      </w:r>
+      <w:proofErr w:type="spellStart"/>
+      <w:r>
+        <w:t>newName</w:t>
+      </w:r>
+      <w:proofErr w:type="spellEnd"/>
+      <w:r>
+        <w:t>&gt;</w:t>
+      </w:r>
+      <w:r>
+        <w:tab/>
+      </w:r>
+      <w:r>
+        <w:tab/>
+      </w:r>
+      <w:r>
+        <w:tab/>
+        <w:t>// Rename file</w:t>
+      </w:r>
+    </w:p>
+    <w:p>
+      <w:r>
+        <w:t>$ mv &lt;filename&gt; &lt;</w:t>
+      </w:r>
+      <w:r>
+        <w:t>directory</w:t>
+      </w:r>
+      <w:r>
+        <w:t>&gt;</w:t>
+      </w:r>
+      <w:r>
+        <w:tab/>
+      </w:r>
+      <w:r>
+        <w:tab/>
+      </w:r>
+      <w:r>
+        <w:tab/>
+      </w:r>
+      <w:r>
+        <w:t>// Move file</w:t>
+      </w:r>
+    </w:p>
+    <w:p>
+      <w:r>
+        <w:t>$ mv -t &lt;</w:t>
+      </w:r>
+      <w:r>
+        <w:t>directory&gt;</w:t>
+      </w:r>
+      <w:r>
+        <w:t xml:space="preserve"> &lt;filename1&gt; &lt;filename2&gt;</w:t>
+      </w:r>
+      <w:r>
+        <w:tab/>
+        <w:t>// Move multiple files</w:t>
+      </w:r>
+    </w:p>
+    <w:p>
+      <w:r>
+        <w:t xml:space="preserve">$ </w:t>
+      </w:r>
+      <w:r>
+        <w:t>rm &lt;filename&gt;</w:t>
+      </w:r>
+      <w:r>
+        <w:tab/>
+      </w:r>
+      <w:r>
+        <w:tab/>
+      </w:r>
+      <w:r>
+        <w:tab/>
+      </w:r>
+      <w:r>
+        <w:tab/>
+        <w:t>// Delete file</w:t>
+      </w:r>
+    </w:p>
+    <w:p>
+      <w:r>
+        <w:t xml:space="preserve">$ </w:t>
+      </w:r>
+      <w:proofErr w:type="spellStart"/>
+      <w:r>
+        <w:t>wget</w:t>
+      </w:r>
+      <w:proofErr w:type="spellEnd"/>
+      <w:r>
+        <w:t xml:space="preserve"> &lt;</w:t>
+      </w:r>
+      <w:proofErr w:type="spellStart"/>
+      <w:r>
+        <w:t>downloadLink</w:t>
+      </w:r>
+      <w:proofErr w:type="spellEnd"/>
+      <w:r>
+        <w:t>&gt;</w:t>
+      </w:r>
+      <w:r>
+        <w:tab/>
+      </w:r>
+      <w:r>
+        <w:tab/>
+      </w:r>
+      <w:r>
+        <w:tab/>
+      </w:r>
+      <w:r>
+        <w:tab/>
+        <w:t>// Download file</w:t>
+      </w:r>
+    </w:p>
+    <w:p>
+      <w:r>
+        <w:t xml:space="preserve">$ </w:t>
+      </w:r>
+      <w:proofErr w:type="spellStart"/>
+      <w:r>
+        <w:t>gunzip</w:t>
+      </w:r>
+      <w:proofErr w:type="spellEnd"/>
+      <w:r>
+        <w:t xml:space="preserve"> &lt;</w:t>
+      </w:r>
+      <w:r>
+        <w:t>filename&gt;.</w:t>
+      </w:r>
+      <w:proofErr w:type="spellStart"/>
+      <w:r>
+        <w:t>gz</w:t>
+      </w:r>
+      <w:proofErr w:type="spellEnd"/>
+      <w:r>
+        <w:tab/>
+      </w:r>
+      <w:r>
+        <w:tab/>
+      </w:r>
+      <w:r>
+        <w:tab/>
+      </w:r>
+      <w:r>
+        <w:tab/>
+        <w:t>// Unzip file</w:t>
+      </w:r>
+    </w:p>
+    <w:p>
+      <w:r>
+        <w:t>$</w:t>
+      </w:r>
+      <w:r>
+        <w:t xml:space="preserve"> python &lt;filename&gt;.</w:t>
+      </w:r>
+      <w:proofErr w:type="spellStart"/>
+      <w:r>
+        <w:t>py</w:t>
+      </w:r>
+      <w:proofErr w:type="spellEnd"/>
+      <w:r>
+        <w:tab/>
+      </w:r>
+      <w:r>
+        <w:tab/>
+      </w:r>
+      <w:r>
+        <w:tab/>
+      </w:r>
+      <w:r>
+        <w:tab/>
+        <w:t>// Run python file</w:t>
+      </w:r>
+    </w:p>
+    <w:p>
+      <w:r>
+        <w:t xml:space="preserve">$ </w:t>
+      </w:r>
+      <w:proofErr w:type="spellStart"/>
+      <w:r>
+        <w:t>scp</w:t>
+      </w:r>
+      <w:proofErr w:type="spellEnd"/>
+      <w:r>
+        <w:t xml:space="preserve"> ~/Lab0/profile r</w:t>
       </w:r>
       <w:proofErr w:type="gramStart"/>
       <w:r>
-        <w:t>mapper(</w:t>
+        <w:t>2:~</w:t>
       </w:r>
       <w:proofErr w:type="gramEnd"/>
       <w:r>
-        <w:t>): or reducer(): method</w:t>
+        <w:t>/</w:t>
+      </w:r>
+      <w:r>
+        <w:tab/>
+      </w:r>
+      <w:r>
+        <w:tab/>
+      </w:r>
+      <w:r>
+        <w:tab/>
+        <w:t>// Copying files between hostname nodes</w:t>
+      </w:r>
+    </w:p>
+    <w:p>
+      <w:r>
+        <w:t xml:space="preserve">$ </w:t>
+      </w:r>
+      <w:proofErr w:type="spellStart"/>
+      <w:r>
+        <w:t>chmod</w:t>
+      </w:r>
+      <w:proofErr w:type="spellEnd"/>
+      <w:r>
+        <w:t xml:space="preserve"> 755 ~/&lt;filename&gt;</w:t>
+      </w:r>
+      <w:r>
+        <w:tab/>
+      </w:r>
+      <w:r>
+        <w:tab/>
+      </w:r>
+      <w:r>
+        <w:tab/>
+        <w:t>// Changes the</w:t>
+      </w:r>
+      <w:r>
+        <w:t xml:space="preserve"> file</w:t>
+      </w:r>
+      <w:r>
+        <w:t xml:space="preserve"> permissions to default read/write</w:t>
+      </w:r>
+    </w:p>
+    <w:p>
+      <w:r>
+        <w:t>$ head -50 shakespeare.txt</w:t>
+      </w:r>
+      <w:r>
+        <w:tab/>
+      </w:r>
+      <w:r>
+        <w:tab/>
+      </w:r>
+      <w:r>
+        <w:tab/>
+        <w:t>// Prints out the first 50 lines</w:t>
+      </w:r>
+    </w:p>
+    <w:p>
+      <w:r>
+        <w:t>$ echo</w:t>
+      </w:r>
+      <w:r>
+        <w:t xml:space="preserve"> -e “a b c d e f” | python mapper.py</w:t>
+      </w:r>
+      <w:r>
+        <w:tab/>
+        <w:t>// Pipes input into the python file, to be read as stdin</w:t>
+      </w:r>
+    </w:p>
+    <w:p>
+      <w:r>
+        <w:t>$ python RandomMapper.py</w:t>
+      </w:r>
+      <w:r>
+        <w:tab/>
+      </w:r>
+      <w:r>
+        <w:tab/>
+      </w:r>
+      <w:r>
+        <w:tab/>
+        <w:t>// Prompts for input, which can be multiline (hit</w:t>
+      </w:r>
+      <w:r>
+        <w:t xml:space="preserve"> </w:t>
+      </w:r>
+      <w:r>
+        <w:t>Ctrl-D after)</w:t>
       </w:r>
     </w:p>
     <w:p/>
@@ -675,461 +1106,89 @@
         <w:pStyle w:val="Heading2"/>
       </w:pPr>
       <w:r>
-        <w:t xml:space="preserve">Terminal </w:t>
-      </w:r>
-      <w:r>
-        <w:t>Commands</w:t>
-      </w:r>
-      <w:r>
-        <w:t>:</w:t>
-      </w:r>
-    </w:p>
-    <w:p>
-      <w:r>
-        <w:t xml:space="preserve">$ </w:t>
-      </w:r>
-      <w:r>
-        <w:t>ls -</w:t>
-      </w:r>
-      <w:proofErr w:type="spellStart"/>
-      <w:r>
-        <w:t>lsa</w:t>
-      </w:r>
-      <w:proofErr w:type="spellEnd"/>
-      <w:r>
-        <w:tab/>
-      </w:r>
-      <w:r>
-        <w:tab/>
-      </w:r>
-      <w:r>
-        <w:tab/>
-      </w:r>
-      <w:r>
-        <w:tab/>
-      </w:r>
-      <w:r>
-        <w:tab/>
-      </w:r>
-      <w:r>
-        <w:tab/>
-      </w:r>
-      <w:r>
+        <w:t>Other:</w:t>
+      </w:r>
+    </w:p>
+    <w:p>
+      <w:r>
+        <w:t>Alt-Shift-T</w:t>
+      </w:r>
+      <w:r>
+        <w:tab/>
+      </w:r>
+      <w:r>
+        <w:tab/>
+      </w:r>
+      <w:r>
+        <w:tab/>
+      </w:r>
+      <w:r>
+        <w:tab/>
+      </w:r>
+      <w:r>
+        <w:tab/>
+        <w:t xml:space="preserve">// Cuts </w:t>
+      </w:r>
+      <w:r>
+        <w:t>from beginning of file in nano</w:t>
+      </w:r>
+    </w:p>
+    <w:p/>
+    <w:p>
+      <w:pPr>
+        <w:pStyle w:val="Heading2"/>
+      </w:pPr>
+      <w:proofErr w:type="spellStart"/>
+      <w:r>
+        <w:t>Powershell</w:t>
+      </w:r>
+      <w:proofErr w:type="spellEnd"/>
+      <w:r>
+        <w:t xml:space="preserve"> Commands:</w:t>
+      </w:r>
+    </w:p>
+    <w:p>
+      <w:proofErr w:type="spellStart"/>
+      <w:r>
+        <w:t>gc</w:t>
+      </w:r>
+      <w:proofErr w:type="spellEnd"/>
+      <w:r>
+        <w:t xml:space="preserve"> -</w:t>
+      </w:r>
+      <w:r>
+        <w:t>Head</w:t>
+      </w:r>
+      <w:r>
+        <w:t xml:space="preserve"> 10 .\shakespeare.txt | python</w:t>
+      </w:r>
+      <w:r>
+        <w:tab/>
+      </w:r>
+      <w:r>
+        <w:tab/>
         <w:t xml:space="preserve">// </w:t>
       </w:r>
       <w:r>
-        <w:t>List all files in directory</w:t>
-      </w:r>
-    </w:p>
-    <w:p>
-      <w:r>
-        <w:t xml:space="preserve">$ </w:t>
-      </w:r>
-      <w:r>
-        <w:t>touch &lt;filename&gt;</w:t>
-      </w:r>
-      <w:r>
-        <w:tab/>
-      </w:r>
-      <w:r>
-        <w:tab/>
-      </w:r>
-      <w:r>
-        <w:tab/>
-      </w:r>
-      <w:r>
-        <w:tab/>
-        <w:t xml:space="preserve">// </w:t>
-      </w:r>
-      <w:r>
-        <w:t>Create new file</w:t>
-      </w:r>
-    </w:p>
-    <w:p>
-      <w:r>
-        <w:t xml:space="preserve">$ </w:t>
-      </w:r>
-      <w:r>
-        <w:t>mv &lt;</w:t>
-      </w:r>
-      <w:proofErr w:type="spellStart"/>
-      <w:r>
-        <w:t>oldName</w:t>
-      </w:r>
-      <w:proofErr w:type="spellEnd"/>
-      <w:r>
-        <w:t>&gt; &lt;</w:t>
-      </w:r>
-      <w:proofErr w:type="spellStart"/>
-      <w:r>
-        <w:t>newName</w:t>
-      </w:r>
-      <w:proofErr w:type="spellEnd"/>
-      <w:r>
-        <w:t>&gt;</w:t>
-      </w:r>
-      <w:r>
-        <w:tab/>
-      </w:r>
-      <w:r>
-        <w:tab/>
-      </w:r>
-      <w:r>
-        <w:tab/>
-        <w:t>// Rename file</w:t>
-      </w:r>
-    </w:p>
-    <w:p>
-      <w:r>
-        <w:t>$ mv &lt;filename&gt; &lt;</w:t>
-      </w:r>
-      <w:r>
-        <w:t>directory</w:t>
-      </w:r>
-      <w:r>
-        <w:t>&gt;</w:t>
-      </w:r>
-      <w:r>
-        <w:tab/>
-      </w:r>
-      <w:r>
-        <w:tab/>
-      </w:r>
-      <w:r>
-        <w:tab/>
-      </w:r>
-      <w:r>
-        <w:t>// Move file</w:t>
-      </w:r>
-    </w:p>
-    <w:p>
-      <w:r>
-        <w:t>$ mv -t &lt;</w:t>
-      </w:r>
-      <w:r>
-        <w:t>directory&gt;</w:t>
-      </w:r>
-      <w:r>
-        <w:t xml:space="preserve"> &lt;filename1&gt; &lt;filename2&gt;</w:t>
-      </w:r>
-      <w:r>
-        <w:tab/>
-        <w:t>// Move multiple files</w:t>
-      </w:r>
-    </w:p>
-    <w:p>
-      <w:r>
-        <w:t xml:space="preserve">$ </w:t>
-      </w:r>
-      <w:r>
-        <w:t>rm &lt;filename&gt;</w:t>
-      </w:r>
-      <w:r>
-        <w:tab/>
-      </w:r>
-      <w:r>
-        <w:tab/>
-      </w:r>
-      <w:r>
-        <w:tab/>
-      </w:r>
-      <w:r>
-        <w:tab/>
-        <w:t>// Delete file</w:t>
-      </w:r>
-    </w:p>
-    <w:p>
-      <w:r>
-        <w:t xml:space="preserve">$ </w:t>
-      </w:r>
-      <w:proofErr w:type="spellStart"/>
-      <w:r>
-        <w:t>wget</w:t>
-      </w:r>
-      <w:proofErr w:type="spellEnd"/>
-      <w:r>
-        <w:t xml:space="preserve"> &lt;</w:t>
-      </w:r>
-      <w:proofErr w:type="spellStart"/>
-      <w:r>
-        <w:t>downloadLink</w:t>
-      </w:r>
-      <w:proofErr w:type="spellEnd"/>
-      <w:r>
-        <w:t>&gt;</w:t>
-      </w:r>
-      <w:r>
-        <w:tab/>
-      </w:r>
-      <w:r>
-        <w:tab/>
-      </w:r>
-      <w:r>
-        <w:tab/>
-      </w:r>
-      <w:r>
-        <w:tab/>
-        <w:t>// Download file</w:t>
-      </w:r>
-    </w:p>
-    <w:p>
-      <w:r>
-        <w:t xml:space="preserve">$ </w:t>
-      </w:r>
-      <w:proofErr w:type="spellStart"/>
-      <w:r>
-        <w:t>gunzip</w:t>
-      </w:r>
-      <w:proofErr w:type="spellEnd"/>
-      <w:r>
-        <w:t xml:space="preserve"> &lt;</w:t>
-      </w:r>
-      <w:r>
-        <w:t>filename&gt;.</w:t>
-      </w:r>
-      <w:proofErr w:type="spellStart"/>
-      <w:r>
-        <w:t>gz</w:t>
-      </w:r>
-      <w:proofErr w:type="spellEnd"/>
-      <w:r>
-        <w:tab/>
-      </w:r>
-      <w:r>
-        <w:tab/>
-      </w:r>
-      <w:r>
-        <w:tab/>
-      </w:r>
-      <w:r>
-        <w:tab/>
-        <w:t>// Unzip file</w:t>
-      </w:r>
-    </w:p>
-    <w:p>
-      <w:r>
-        <w:t>$</w:t>
-      </w:r>
-      <w:r>
-        <w:t xml:space="preserve"> python &lt;filename&gt;.</w:t>
-      </w:r>
-      <w:proofErr w:type="spellStart"/>
-      <w:r>
-        <w:t>py</w:t>
-      </w:r>
-      <w:proofErr w:type="spellEnd"/>
-      <w:r>
-        <w:tab/>
-      </w:r>
-      <w:r>
-        <w:tab/>
-      </w:r>
-      <w:r>
-        <w:tab/>
-      </w:r>
-      <w:r>
-        <w:tab/>
-        <w:t>// Run python file</w:t>
-      </w:r>
-    </w:p>
-    <w:p>
-      <w:r>
-        <w:t xml:space="preserve">$ </w:t>
-      </w:r>
-      <w:proofErr w:type="spellStart"/>
-      <w:r>
-        <w:t>scp</w:t>
-      </w:r>
-      <w:proofErr w:type="spellEnd"/>
-      <w:r>
-        <w:t xml:space="preserve"> ~/Lab0/profile r</w:t>
+        <w:t xml:space="preserve">Pipes a subset of input data </w:t>
+      </w:r>
+      <w:r>
+        <w:t>through the mapper and reducer files</w:t>
+      </w:r>
+    </w:p>
+    <w:p>
+      <w:r>
+        <w:t xml:space="preserve">.\RandomMapper.py | </w:t>
       </w:r>
       <w:proofErr w:type="gramStart"/>
       <w:r>
-        <w:t>2:~</w:t>
+        <w:t>python .</w:t>
       </w:r>
       <w:proofErr w:type="gramEnd"/>
       <w:r>
-        <w:t>/</w:t>
-      </w:r>
-      <w:r>
-        <w:tab/>
-      </w:r>
-      <w:r>
-        <w:tab/>
-      </w:r>
-      <w:r>
-        <w:tab/>
-        <w:t>// Copying files between hostname nodes</w:t>
-      </w:r>
-    </w:p>
-    <w:p>
-      <w:r>
-        <w:t xml:space="preserve">$ </w:t>
-      </w:r>
-      <w:proofErr w:type="spellStart"/>
-      <w:r>
-        <w:t>chmod</w:t>
-      </w:r>
-      <w:proofErr w:type="spellEnd"/>
-      <w:r>
-        <w:t xml:space="preserve"> 755 ~/&lt;filename&gt;</w:t>
-      </w:r>
-      <w:r>
-        <w:tab/>
-      </w:r>
-      <w:r>
-        <w:tab/>
-      </w:r>
-      <w:r>
-        <w:tab/>
-        <w:t>// Changes the</w:t>
-      </w:r>
-      <w:r>
-        <w:t xml:space="preserve"> file</w:t>
-      </w:r>
-      <w:r>
-        <w:t xml:space="preserve"> permissions to default read/write</w:t>
-      </w:r>
-    </w:p>
-    <w:p>
-      <w:r>
-        <w:t>$ head -50 shakespeare.txt</w:t>
-      </w:r>
-      <w:r>
-        <w:tab/>
-      </w:r>
-      <w:r>
-        <w:tab/>
-      </w:r>
-      <w:r>
-        <w:tab/>
-        <w:t>// Prints out the first 50 lines</w:t>
-      </w:r>
-    </w:p>
-    <w:p>
-      <w:r>
-        <w:t>$ echo</w:t>
-      </w:r>
-      <w:r>
-        <w:t xml:space="preserve"> -e “a b c d e f” | python mapper.py</w:t>
-      </w:r>
-      <w:r>
-        <w:tab/>
-        <w:t>// Pipes input into the python file, to be read as stdin</w:t>
-      </w:r>
-    </w:p>
-    <w:p>
-      <w:r>
-        <w:t>$ python RandomMapper.py</w:t>
-      </w:r>
-      <w:r>
-        <w:tab/>
-      </w:r>
-      <w:r>
-        <w:tab/>
-      </w:r>
-      <w:r>
-        <w:tab/>
-        <w:t>// Prompts for input, which can be multiline (hit</w:t>
-      </w:r>
-      <w:r>
-        <w:t xml:space="preserve"> </w:t>
-      </w:r>
-      <w:r>
-        <w:t>Ctrl-D after)</w:t>
-      </w:r>
-    </w:p>
-    <w:p/>
-    <w:p>
-      <w:pPr>
-        <w:pStyle w:val="Heading2"/>
-      </w:pPr>
-      <w:r>
-        <w:t>Other:</w:t>
-      </w:r>
-    </w:p>
-    <w:p>
-      <w:r>
-        <w:t>Alt-Shift-T</w:t>
-      </w:r>
-      <w:r>
-        <w:tab/>
-      </w:r>
-      <w:r>
-        <w:tab/>
-      </w:r>
-      <w:r>
-        <w:tab/>
-      </w:r>
-      <w:r>
-        <w:tab/>
-      </w:r>
-      <w:r>
-        <w:tab/>
-        <w:t xml:space="preserve">// Cuts </w:t>
-      </w:r>
-      <w:r>
-        <w:t>from beginning of file in nano</w:t>
-      </w:r>
-    </w:p>
-    <w:p/>
-    <w:p>
-      <w:pPr>
-        <w:pStyle w:val="Heading2"/>
-      </w:pPr>
-      <w:proofErr w:type="spellStart"/>
-      <w:r>
-        <w:t>Powershell</w:t>
-      </w:r>
-      <w:proofErr w:type="spellEnd"/>
-      <w:r>
-        <w:t xml:space="preserve"> Commands:</w:t>
-      </w:r>
-    </w:p>
-    <w:p>
-      <w:proofErr w:type="spellStart"/>
-      <w:r>
-        <w:t>gc</w:t>
-      </w:r>
-      <w:proofErr w:type="spellEnd"/>
-      <w:r>
-        <w:t xml:space="preserve"> -</w:t>
-      </w:r>
-      <w:r>
-        <w:t>Head</w:t>
-      </w:r>
-      <w:r>
-        <w:t xml:space="preserve"> 10 .\shakespeare.txt | python</w:t>
-      </w:r>
-      <w:r>
-        <w:tab/>
-      </w:r>
-      <w:r>
-        <w:tab/>
-        <w:t xml:space="preserve">// </w:t>
-      </w:r>
-      <w:r>
-        <w:t xml:space="preserve">Pipes a subset of input data </w:t>
-      </w:r>
-      <w:r>
-        <w:t>through the mapper and reducer files</w:t>
-      </w:r>
-    </w:p>
-    <w:p>
-      <w:r>
-        <w:t xml:space="preserve">.\RandomMapper.py | </w:t>
-      </w:r>
-      <w:proofErr w:type="gramStart"/>
-      <w:r>
-        <w:t>python .</w:t>
-      </w:r>
-      <w:proofErr w:type="gramEnd"/>
-      <w:r>
         <w:t>\RandomReducer.py</w:t>
       </w:r>
     </w:p>
-    <w:p/>
     <w:sectPr>
       <w:pgSz w:w="12240" w:h="15840"/>
       <w:pgMar w:top="720" w:right="720" w:bottom="720" w:left="720" w:header="720" w:footer="720" w:gutter="0"/>
@@ -2520,7 +2579,7 @@
         <w:rFonts w:ascii="Symbol" w:hAnsi="Symbol" w:hint="default"/>
       </w:rPr>
     </w:lvl>
-    <w:lvl w:ilvl="1" w:tplc="04090003" w:tentative="1">
+    <w:lvl w:ilvl="1" w:tplc="04090003">
       <w:start w:val="1"/>
       <w:numFmt w:val="bullet"/>
       <w:lvlText w:val="o"/>
@@ -3317,6 +3376,28 @@
       <w:lang w:eastAsia="en-CA"/>
     </w:rPr>
   </w:style>
+  <w:style w:type="character" w:styleId="Emphasis">
+    <w:name w:val="Emphasis"/>
+    <w:basedOn w:val="DefaultParagraphFont"/>
+    <w:uiPriority w:val="20"/>
+    <w:qFormat/>
+    <w:rsid w:val="00BD7597"/>
+    <w:rPr>
+      <w:i/>
+      <w:iCs/>
+    </w:rPr>
+  </w:style>
+  <w:style w:type="character" w:styleId="Strong">
+    <w:name w:val="Strong"/>
+    <w:basedOn w:val="DefaultParagraphFont"/>
+    <w:uiPriority w:val="22"/>
+    <w:qFormat/>
+    <w:rsid w:val="00BD7597"/>
+    <w:rPr>
+      <w:b/>
+      <w:bCs/>
+    </w:rPr>
+  </w:style>
 </w:styles>
 </file>
 

</xml_diff>

<commit_message>
Updated powershell piping command.
</commit_message>
<xml_diff>
--- a/Hadoop/Terminal Commands.docx
+++ b/Hadoop/Terminal Commands.docx
@@ -30,13 +30,8 @@
       </w:r>
     </w:p>
     <w:p>
-      <w:proofErr w:type="spellStart"/>
-      <w:r>
-        <w:t>ssh</w:t>
-      </w:r>
-      <w:proofErr w:type="spellEnd"/>
-      <w:r>
-        <w:t xml:space="preserve"> -i "</w:t>
+      <w:r>
+        <w:t>ssh -i "</w:t>
       </w:r>
       <w:r>
         <w:t>&lt;Path to PEM file&gt;</w:t>
@@ -89,92 +84,32 @@
     </w:p>
     <w:p>
       <w:r>
-        <w:t>/</w:t>
-      </w:r>
-      <w:proofErr w:type="spellStart"/>
-      <w:r>
-        <w:t>usr</w:t>
-      </w:r>
-      <w:proofErr w:type="spellEnd"/>
-      <w:r>
-        <w:t>/local/</w:t>
-      </w:r>
-      <w:proofErr w:type="spellStart"/>
-      <w:r>
-        <w:t>hadoop</w:t>
-      </w:r>
-      <w:proofErr w:type="spellEnd"/>
-      <w:r>
-        <w:tab/>
-      </w:r>
-      <w:r>
-        <w:tab/>
-      </w:r>
-      <w:r>
-        <w:tab/>
-      </w:r>
-      <w:r>
-        <w:tab/>
-        <w:t xml:space="preserve">// Main Hadoop </w:t>
-      </w:r>
-      <w:proofErr w:type="spellStart"/>
-      <w:r>
-        <w:t>directoy</w:t>
-      </w:r>
-      <w:proofErr w:type="spellEnd"/>
-    </w:p>
-    <w:p>
-      <w:r>
-        <w:t>/</w:t>
-      </w:r>
-      <w:proofErr w:type="spellStart"/>
-      <w:r>
-        <w:t>usr</w:t>
-      </w:r>
-      <w:proofErr w:type="spellEnd"/>
-      <w:r>
-        <w:t>/local/</w:t>
-      </w:r>
-      <w:proofErr w:type="spellStart"/>
-      <w:r>
-        <w:t>hadoop</w:t>
-      </w:r>
-      <w:proofErr w:type="spellEnd"/>
-      <w:r>
-        <w:t>/</w:t>
-      </w:r>
-      <w:proofErr w:type="spellStart"/>
-      <w:r>
-        <w:t>hadoop_data</w:t>
-      </w:r>
-      <w:proofErr w:type="spellEnd"/>
-      <w:r>
-        <w:t>/</w:t>
-      </w:r>
-      <w:proofErr w:type="spellStart"/>
-      <w:r>
-        <w:t>hdfs</w:t>
-      </w:r>
-      <w:proofErr w:type="spellEnd"/>
-      <w:r>
-        <w:t>/</w:t>
-      </w:r>
-      <w:proofErr w:type="spellStart"/>
-      <w:r>
-        <w:t>namenode</w:t>
-      </w:r>
-      <w:proofErr w:type="spellEnd"/>
-      <w:r>
-        <w:tab/>
-        <w:t xml:space="preserve">// </w:t>
-      </w:r>
-      <w:proofErr w:type="spellStart"/>
-      <w:r>
-        <w:t>Namenode</w:t>
-      </w:r>
-      <w:proofErr w:type="spellEnd"/>
-      <w:r>
-        <w:t xml:space="preserve"> directory</w:t>
+        <w:t>/usr/local/hadoop</w:t>
+      </w:r>
+      <w:r>
+        <w:tab/>
+      </w:r>
+      <w:r>
+        <w:tab/>
+      </w:r>
+      <w:r>
+        <w:tab/>
+      </w:r>
+      <w:r>
+        <w:tab/>
+        <w:t>// Main Hadoop directoy</w:t>
+      </w:r>
+    </w:p>
+    <w:p>
+      <w:r>
+        <w:t>/usr/local/hadoop/</w:t>
+      </w:r>
+      <w:r>
+        <w:t>hadoop_data/hdfs/namenode</w:t>
+      </w:r>
+      <w:r>
+        <w:tab/>
+        <w:t>// Namenode directory</w:t>
       </w:r>
     </w:p>
     <w:p/>
@@ -202,15 +137,7 @@
     </w:p>
     <w:p>
       <w:r>
-        <w:t>$ $HADOOP_HOME/bin/</w:t>
-      </w:r>
-      <w:proofErr w:type="spellStart"/>
-      <w:r>
-        <w:t>hadoop</w:t>
-      </w:r>
-      <w:proofErr w:type="spellEnd"/>
-      <w:r>
-        <w:t xml:space="preserve"> jar</w:t>
+        <w:t>$ $HADOOP_HOME/bin/hadoop jar</w:t>
       </w:r>
       <w:r>
         <w:tab/>
@@ -220,15 +147,7 @@
         <w:t>// Runs the MapReduce python scripts</w:t>
       </w:r>
       <w:r>
-        <w:t xml:space="preserve"> (input/output </w:t>
-      </w:r>
-      <w:proofErr w:type="spellStart"/>
-      <w:r>
-        <w:t>dir</w:t>
-      </w:r>
-      <w:proofErr w:type="spellEnd"/>
-      <w:r>
-        <w:t xml:space="preserve"> may change)</w:t>
+        <w:t xml:space="preserve"> (input/output dir may change)</w:t>
       </w:r>
     </w:p>
     <w:p>
@@ -236,15 +155,7 @@
         <w:ind w:firstLine="720"/>
       </w:pPr>
       <w:r>
-        <w:t>$HADOOP_HOME/share/</w:t>
-      </w:r>
-      <w:proofErr w:type="spellStart"/>
-      <w:r>
-        <w:t>hadoop</w:t>
-      </w:r>
-      <w:proofErr w:type="spellEnd"/>
-      <w:r>
-        <w:t>/tools/lib/hadoop-streaming-2.7.6.jar</w:t>
+        <w:t>$HADOOP_HOME/share/hadoop/tools/lib/hadoop-streaming-2.7.6.jar</w:t>
       </w:r>
     </w:p>
     <w:p>
@@ -252,12 +163,7 @@
         <w:ind w:firstLine="720"/>
       </w:pPr>
       <w:r>
-        <w:t>-input /user/purchases.txt -output /output/ -file mapper.p</w:t>
-      </w:r>
-      <w:bookmarkStart w:id="0" w:name="_GoBack"/>
-      <w:bookmarkEnd w:id="0"/>
-      <w:r>
-        <w:t>y</w:t>
+        <w:t>-input /user/purchases.txt -output /output/ -file mapper.py</w:t>
       </w:r>
     </w:p>
     <w:p>
@@ -275,210 +181,105 @@
       <w:r>
         <w:t xml:space="preserve"> </w:t>
       </w:r>
-      <w:proofErr w:type="spellStart"/>
-      <w:r>
-        <w:t>hdfs</w:t>
-      </w:r>
-      <w:proofErr w:type="spellEnd"/>
+      <w:r>
+        <w:t xml:space="preserve">hdfs dfs -mkdir </w:t>
+      </w:r>
+      <w:r>
+        <w:t>/&lt;folderName&gt;</w:t>
+      </w:r>
+      <w:r>
+        <w:tab/>
+      </w:r>
+      <w:r>
+        <w:tab/>
+      </w:r>
+      <w:r>
+        <w:tab/>
+      </w:r>
+      <w:r>
+        <w:t>// Creates a directory called users on HDFS</w:t>
+      </w:r>
+    </w:p>
+    <w:p>
+      <w:r>
+        <w:t xml:space="preserve">$ hdfs dfs -copyFromLocal </w:t>
+      </w:r>
+      <w:r>
+        <w:t>~/</w:t>
+      </w:r>
+      <w:r>
+        <w:t>&lt;fileName&gt;</w:t>
+      </w:r>
+      <w:r>
+        <w:t xml:space="preserve"> /</w:t>
+      </w:r>
+      <w:r>
+        <w:tab/>
+        <w:t>// Copies input file to HDFS directory</w:t>
+      </w:r>
+    </w:p>
+    <w:p>
+      <w:r>
+        <w:t xml:space="preserve">$ </w:t>
+      </w:r>
+      <w:r>
+        <w:t>hdfs dfs</w:t>
+      </w:r>
+      <w:r>
+        <w:t xml:space="preserve"> -tail /user/purchases.txt</w:t>
+      </w:r>
+      <w:r>
+        <w:tab/>
+      </w:r>
+      <w:r>
+        <w:tab/>
+        <w:t xml:space="preserve">// </w:t>
+      </w:r>
+      <w:r>
+        <w:t xml:space="preserve">Displays last few lines of </w:t>
+      </w:r>
+      <w:r>
+        <w:t>file</w:t>
+      </w:r>
+    </w:p>
+    <w:p>
+      <w:r>
+        <w:t xml:space="preserve">$ </w:t>
+      </w:r>
+      <w:r>
+        <w:t>hdfs dfs</w:t>
+      </w:r>
+      <w:r>
+        <w:t xml:space="preserve"> -getmerge /output/ results.txt</w:t>
+      </w:r>
+      <w:r>
+        <w:tab/>
+      </w:r>
+      <w:r>
+        <w:tab/>
+      </w:r>
+      <w:r>
+        <w:t xml:space="preserve">// </w:t>
+      </w:r>
+      <w:r>
+        <w:t>Merges</w:t>
+      </w:r>
+      <w:r>
+        <w:t xml:space="preserve"> MapReduce </w:t>
+      </w:r>
+      <w:r>
+        <w:t>results</w:t>
+      </w:r>
       <w:r>
         <w:t xml:space="preserve"> </w:t>
       </w:r>
-      <w:proofErr w:type="spellStart"/>
-      <w:r>
-        <w:t>dfs</w:t>
-      </w:r>
-      <w:proofErr w:type="spellEnd"/>
-      <w:r>
-        <w:t xml:space="preserve"> -</w:t>
-      </w:r>
-      <w:proofErr w:type="spellStart"/>
-      <w:r>
-        <w:t>mkdir</w:t>
-      </w:r>
-      <w:proofErr w:type="spellEnd"/>
-      <w:r>
-        <w:t xml:space="preserve"> </w:t>
-      </w:r>
-      <w:r>
-        <w:t>/&lt;</w:t>
-      </w:r>
-      <w:proofErr w:type="spellStart"/>
-      <w:r>
-        <w:t>folderName</w:t>
-      </w:r>
-      <w:proofErr w:type="spellEnd"/>
-      <w:r>
-        <w:t>&gt;</w:t>
-      </w:r>
-      <w:r>
-        <w:tab/>
-      </w:r>
-      <w:r>
-        <w:tab/>
-      </w:r>
-      <w:r>
-        <w:tab/>
-      </w:r>
-      <w:r>
-        <w:t>// Creates a directory called users on HDFS</w:t>
-      </w:r>
-    </w:p>
-    <w:p>
-      <w:r>
-        <w:t xml:space="preserve">$ </w:t>
-      </w:r>
-      <w:proofErr w:type="spellStart"/>
-      <w:r>
-        <w:t>hdfs</w:t>
-      </w:r>
-      <w:proofErr w:type="spellEnd"/>
-      <w:r>
-        <w:t xml:space="preserve"> </w:t>
-      </w:r>
-      <w:proofErr w:type="spellStart"/>
-      <w:r>
-        <w:t>dfs</w:t>
-      </w:r>
-      <w:proofErr w:type="spellEnd"/>
-      <w:r>
-        <w:t xml:space="preserve"> -</w:t>
-      </w:r>
-      <w:proofErr w:type="spellStart"/>
-      <w:r>
-        <w:t>copyFromLocal</w:t>
-      </w:r>
-      <w:proofErr w:type="spellEnd"/>
-      <w:r>
-        <w:t xml:space="preserve"> </w:t>
-      </w:r>
-      <w:r>
-        <w:t>~/</w:t>
-      </w:r>
-      <w:r>
-        <w:t>&lt;</w:t>
-      </w:r>
-      <w:proofErr w:type="spellStart"/>
-      <w:r>
-        <w:t>fileName</w:t>
-      </w:r>
-      <w:proofErr w:type="spellEnd"/>
-      <w:r>
-        <w:t>&gt;</w:t>
-      </w:r>
-      <w:r>
-        <w:t xml:space="preserve"> /</w:t>
-      </w:r>
-      <w:r>
-        <w:tab/>
-        <w:t>// Copies input file to HDFS directory</w:t>
-      </w:r>
-    </w:p>
-    <w:p>
-      <w:r>
-        <w:t xml:space="preserve">$ </w:t>
-      </w:r>
-      <w:proofErr w:type="spellStart"/>
-      <w:r>
-        <w:t>hdfs</w:t>
-      </w:r>
-      <w:proofErr w:type="spellEnd"/>
-      <w:r>
-        <w:t xml:space="preserve"> </w:t>
-      </w:r>
-      <w:proofErr w:type="spellStart"/>
-      <w:r>
-        <w:t>dfs</w:t>
-      </w:r>
-      <w:proofErr w:type="spellEnd"/>
-      <w:r>
-        <w:t xml:space="preserve"> -tail /user/purchases.txt</w:t>
-      </w:r>
-      <w:r>
-        <w:tab/>
-      </w:r>
-      <w:r>
-        <w:tab/>
-        <w:t xml:space="preserve">// </w:t>
-      </w:r>
-      <w:r>
-        <w:t xml:space="preserve">Displays last few lines of </w:t>
-      </w:r>
-      <w:r>
-        <w:t>file</w:t>
-      </w:r>
-    </w:p>
-    <w:p>
-      <w:r>
-        <w:t xml:space="preserve">$ </w:t>
-      </w:r>
-      <w:proofErr w:type="spellStart"/>
-      <w:r>
-        <w:t>hdfs</w:t>
-      </w:r>
-      <w:proofErr w:type="spellEnd"/>
-      <w:r>
-        <w:t xml:space="preserve"> </w:t>
-      </w:r>
-      <w:proofErr w:type="spellStart"/>
-      <w:r>
-        <w:t>dfs</w:t>
-      </w:r>
-      <w:proofErr w:type="spellEnd"/>
-      <w:r>
-        <w:t xml:space="preserve"> -</w:t>
-      </w:r>
-      <w:proofErr w:type="spellStart"/>
-      <w:r>
-        <w:t>getmerge</w:t>
-      </w:r>
-      <w:proofErr w:type="spellEnd"/>
-      <w:r>
-        <w:t xml:space="preserve"> /output/ results.txt</w:t>
-      </w:r>
-      <w:r>
-        <w:tab/>
-      </w:r>
-      <w:r>
-        <w:tab/>
-      </w:r>
-      <w:r>
-        <w:t xml:space="preserve">// </w:t>
-      </w:r>
-      <w:r>
-        <w:t>Merges</w:t>
-      </w:r>
-      <w:r>
-        <w:t xml:space="preserve"> MapReduce </w:t>
-      </w:r>
-      <w:r>
-        <w:t>results</w:t>
-      </w:r>
-      <w:r>
-        <w:t xml:space="preserve"> </w:t>
-      </w:r>
       <w:r>
         <w:t>from HDFS into local directory</w:t>
       </w:r>
     </w:p>
     <w:p>
       <w:r>
-        <w:t xml:space="preserve">$ </w:t>
-      </w:r>
-      <w:proofErr w:type="spellStart"/>
-      <w:r>
-        <w:t>hdfs</w:t>
-      </w:r>
-      <w:proofErr w:type="spellEnd"/>
-      <w:r>
-        <w:t xml:space="preserve"> </w:t>
-      </w:r>
-      <w:proofErr w:type="spellStart"/>
-      <w:r>
-        <w:t>dfs</w:t>
-      </w:r>
-      <w:proofErr w:type="spellEnd"/>
-      <w:r>
-        <w:t xml:space="preserve"> -rm -r </w:t>
+        <w:t xml:space="preserve">$ hdfs dfs -rm -r </w:t>
       </w:r>
       <w:r>
         <w:t>/output</w:t>
@@ -501,23 +302,7 @@
     </w:p>
     <w:p>
       <w:r>
-        <w:t xml:space="preserve">$ </w:t>
-      </w:r>
-      <w:proofErr w:type="spellStart"/>
-      <w:r>
-        <w:t>hdfs</w:t>
-      </w:r>
-      <w:proofErr w:type="spellEnd"/>
-      <w:r>
-        <w:t xml:space="preserve"> </w:t>
-      </w:r>
-      <w:proofErr w:type="spellStart"/>
-      <w:r>
-        <w:t>dfs</w:t>
-      </w:r>
-      <w:proofErr w:type="spellEnd"/>
-      <w:r>
-        <w:t xml:space="preserve"> -ls /</w:t>
+        <w:t>$ hdfs dfs -ls /</w:t>
       </w:r>
       <w:r>
         <w:tab/>
@@ -625,18 +410,8 @@
       <w:r>
         <w:t xml:space="preserve">All python files have to have </w:t>
       </w:r>
-      <w:proofErr w:type="gramStart"/>
-      <w:r>
-        <w:t>#!/</w:t>
-      </w:r>
-      <w:proofErr w:type="spellStart"/>
-      <w:proofErr w:type="gramEnd"/>
-      <w:r>
-        <w:t>usr</w:t>
-      </w:r>
-      <w:proofErr w:type="spellEnd"/>
-      <w:r>
-        <w:t>/bin/python at the top</w:t>
+      <w:r>
+        <w:t>#!/usr/bin/python at the top</w:t>
       </w:r>
       <w:r>
         <w:t>.</w:t>
@@ -654,15 +429,7 @@
         <w:t xml:space="preserve">The map and reduce files should not </w:t>
       </w:r>
       <w:r>
-        <w:t xml:space="preserve">have a </w:t>
-      </w:r>
-      <w:proofErr w:type="gramStart"/>
-      <w:r>
-        <w:t>mapper(</w:t>
-      </w:r>
-      <w:proofErr w:type="gramEnd"/>
-      <w:r>
-        <w:t>): or reducer(): method</w:t>
+        <w:t>have a mapper(): or reducer(): method</w:t>
       </w:r>
     </w:p>
     <w:p>
@@ -749,13 +516,8 @@
         <w:t xml:space="preserve">$ </w:t>
       </w:r>
       <w:r>
-        <w:t>ls -</w:t>
-      </w:r>
-      <w:proofErr w:type="spellStart"/>
-      <w:r>
-        <w:t>lsa</w:t>
-      </w:r>
-      <w:proofErr w:type="spellEnd"/>
+        <w:t>ls -lsa</w:t>
+      </w:r>
       <w:r>
         <w:tab/>
       </w:r>
@@ -810,21 +572,26 @@
         <w:t xml:space="preserve">$ </w:t>
       </w:r>
       <w:r>
-        <w:t>mv &lt;</w:t>
-      </w:r>
-      <w:proofErr w:type="spellStart"/>
-      <w:r>
-        <w:t>oldName</w:t>
-      </w:r>
-      <w:proofErr w:type="spellEnd"/>
-      <w:r>
-        <w:t>&gt; &lt;</w:t>
-      </w:r>
-      <w:proofErr w:type="spellStart"/>
-      <w:r>
-        <w:t>newName</w:t>
-      </w:r>
-      <w:proofErr w:type="spellEnd"/>
+        <w:t>mv &lt;oldName&gt; &lt;newName&gt;</w:t>
+      </w:r>
+      <w:r>
+        <w:tab/>
+      </w:r>
+      <w:r>
+        <w:tab/>
+      </w:r>
+      <w:r>
+        <w:tab/>
+        <w:t>// Rename file</w:t>
+      </w:r>
+    </w:p>
+    <w:p>
+      <w:r>
+        <w:t>$ mv &lt;filename&gt; &lt;</w:t>
+      </w:r>
+      <w:r>
+        <w:t>directory</w:t>
+      </w:r>
       <w:r>
         <w:t>&gt;</w:t>
       </w:r>
@@ -836,15 +603,53 @@
       </w:r>
       <w:r>
         <w:tab/>
-        <w:t>// Rename file</w:t>
-      </w:r>
-    </w:p>
-    <w:p>
-      <w:r>
-        <w:t>$ mv &lt;filename&gt; &lt;</w:t>
-      </w:r>
-      <w:r>
-        <w:t>directory</w:t>
+      </w:r>
+      <w:r>
+        <w:t>// Move file</w:t>
+      </w:r>
+    </w:p>
+    <w:p>
+      <w:r>
+        <w:t>$ mv -t &lt;</w:t>
+      </w:r>
+      <w:r>
+        <w:t>directory&gt;</w:t>
+      </w:r>
+      <w:r>
+        <w:t xml:space="preserve"> &lt;filename1&gt; &lt;filename2&gt;</w:t>
+      </w:r>
+      <w:r>
+        <w:tab/>
+        <w:t>// Move multiple files</w:t>
+      </w:r>
+    </w:p>
+    <w:p>
+      <w:r>
+        <w:t xml:space="preserve">$ </w:t>
+      </w:r>
+      <w:r>
+        <w:t>rm &lt;filename&gt;</w:t>
+      </w:r>
+      <w:r>
+        <w:tab/>
+      </w:r>
+      <w:r>
+        <w:tab/>
+      </w:r>
+      <w:r>
+        <w:tab/>
+      </w:r>
+      <w:r>
+        <w:tab/>
+        <w:t>// Delete file</w:t>
+      </w:r>
+    </w:p>
+    <w:p>
+      <w:r>
+        <w:t>$ wget &lt;</w:t>
+      </w:r>
+      <w:r>
+        <w:t>downloadLink</w:t>
       </w:r>
       <w:r>
         <w:t>&gt;</w:t>
@@ -859,22 +664,50 @@
         <w:tab/>
       </w:r>
       <w:r>
-        <w:t>// Move file</w:t>
-      </w:r>
-    </w:p>
-    <w:p>
-      <w:r>
-        <w:t>$ mv -t &lt;</w:t>
-      </w:r>
-      <w:r>
-        <w:t>directory&gt;</w:t>
-      </w:r>
-      <w:r>
-        <w:t xml:space="preserve"> &lt;filename1&gt; &lt;filename2&gt;</w:t>
-      </w:r>
-      <w:r>
-        <w:tab/>
-        <w:t>// Move multiple files</w:t>
+        <w:tab/>
+        <w:t>// Download file</w:t>
+      </w:r>
+    </w:p>
+    <w:p>
+      <w:r>
+        <w:t>$ gunzip &lt;</w:t>
+      </w:r>
+      <w:r>
+        <w:t>filename&gt;.gz</w:t>
+      </w:r>
+      <w:r>
+        <w:tab/>
+      </w:r>
+      <w:r>
+        <w:tab/>
+      </w:r>
+      <w:r>
+        <w:tab/>
+      </w:r>
+      <w:r>
+        <w:tab/>
+        <w:t>// Unzip file</w:t>
+      </w:r>
+    </w:p>
+    <w:p>
+      <w:r>
+        <w:t>$</w:t>
+      </w:r>
+      <w:r>
+        <w:t xml:space="preserve"> python &lt;filename&gt;.py</w:t>
+      </w:r>
+      <w:r>
+        <w:tab/>
+      </w:r>
+      <w:r>
+        <w:tab/>
+      </w:r>
+      <w:r>
+        <w:tab/>
+      </w:r>
+      <w:r>
+        <w:tab/>
+        <w:t>// Run python file</w:t>
       </w:r>
     </w:p>
     <w:p>
@@ -882,135 +715,7 @@
         <w:t xml:space="preserve">$ </w:t>
       </w:r>
       <w:r>
-        <w:t>rm &lt;filename&gt;</w:t>
-      </w:r>
-      <w:r>
-        <w:tab/>
-      </w:r>
-      <w:r>
-        <w:tab/>
-      </w:r>
-      <w:r>
-        <w:tab/>
-      </w:r>
-      <w:r>
-        <w:tab/>
-        <w:t>// Delete file</w:t>
-      </w:r>
-    </w:p>
-    <w:p>
-      <w:r>
-        <w:t xml:space="preserve">$ </w:t>
-      </w:r>
-      <w:proofErr w:type="spellStart"/>
-      <w:r>
-        <w:t>wget</w:t>
-      </w:r>
-      <w:proofErr w:type="spellEnd"/>
-      <w:r>
-        <w:t xml:space="preserve"> &lt;</w:t>
-      </w:r>
-      <w:proofErr w:type="spellStart"/>
-      <w:r>
-        <w:t>downloadLink</w:t>
-      </w:r>
-      <w:proofErr w:type="spellEnd"/>
-      <w:r>
-        <w:t>&gt;</w:t>
-      </w:r>
-      <w:r>
-        <w:tab/>
-      </w:r>
-      <w:r>
-        <w:tab/>
-      </w:r>
-      <w:r>
-        <w:tab/>
-      </w:r>
-      <w:r>
-        <w:tab/>
-        <w:t>// Download file</w:t>
-      </w:r>
-    </w:p>
-    <w:p>
-      <w:r>
-        <w:t xml:space="preserve">$ </w:t>
-      </w:r>
-      <w:proofErr w:type="spellStart"/>
-      <w:r>
-        <w:t>gunzip</w:t>
-      </w:r>
-      <w:proofErr w:type="spellEnd"/>
-      <w:r>
-        <w:t xml:space="preserve"> &lt;</w:t>
-      </w:r>
-      <w:r>
-        <w:t>filename&gt;.</w:t>
-      </w:r>
-      <w:proofErr w:type="spellStart"/>
-      <w:r>
-        <w:t>gz</w:t>
-      </w:r>
-      <w:proofErr w:type="spellEnd"/>
-      <w:r>
-        <w:tab/>
-      </w:r>
-      <w:r>
-        <w:tab/>
-      </w:r>
-      <w:r>
-        <w:tab/>
-      </w:r>
-      <w:r>
-        <w:tab/>
-        <w:t>// Unzip file</w:t>
-      </w:r>
-    </w:p>
-    <w:p>
-      <w:r>
-        <w:t>$</w:t>
-      </w:r>
-      <w:r>
-        <w:t xml:space="preserve"> python &lt;filename&gt;.</w:t>
-      </w:r>
-      <w:proofErr w:type="spellStart"/>
-      <w:r>
-        <w:t>py</w:t>
-      </w:r>
-      <w:proofErr w:type="spellEnd"/>
-      <w:r>
-        <w:tab/>
-      </w:r>
-      <w:r>
-        <w:tab/>
-      </w:r>
-      <w:r>
-        <w:tab/>
-      </w:r>
-      <w:r>
-        <w:tab/>
-        <w:t>// Run python file</w:t>
-      </w:r>
-    </w:p>
-    <w:p>
-      <w:r>
-        <w:t xml:space="preserve">$ </w:t>
-      </w:r>
-      <w:proofErr w:type="spellStart"/>
-      <w:r>
-        <w:t>scp</w:t>
-      </w:r>
-      <w:proofErr w:type="spellEnd"/>
-      <w:r>
-        <w:t xml:space="preserve"> ~/Lab0/profile r</w:t>
-      </w:r>
-      <w:proofErr w:type="gramStart"/>
-      <w:r>
-        <w:t>2:~</w:t>
-      </w:r>
-      <w:proofErr w:type="gramEnd"/>
-      <w:r>
-        <w:t>/</w:t>
+        <w:t>scp ~/Lab0/profile r2:~/</w:t>
       </w:r>
       <w:r>
         <w:tab/>
@@ -1025,15 +730,7 @@
     </w:p>
     <w:p>
       <w:r>
-        <w:t xml:space="preserve">$ </w:t>
-      </w:r>
-      <w:proofErr w:type="spellStart"/>
-      <w:r>
-        <w:t>chmod</w:t>
-      </w:r>
-      <w:proofErr w:type="spellEnd"/>
-      <w:r>
-        <w:t xml:space="preserve"> 755 ~/&lt;filename&gt;</w:t>
+        <w:t>$ chmod 755 ~/&lt;filename&gt;</w:t>
       </w:r>
       <w:r>
         <w:tab/>
@@ -1138,23 +835,13 @@
       <w:pPr>
         <w:pStyle w:val="Heading2"/>
       </w:pPr>
-      <w:proofErr w:type="spellStart"/>
-      <w:r>
-        <w:t>Powershell</w:t>
-      </w:r>
-      <w:proofErr w:type="spellEnd"/>
-      <w:r>
-        <w:t xml:space="preserve"> Commands:</w:t>
-      </w:r>
-    </w:p>
-    <w:p>
-      <w:proofErr w:type="spellStart"/>
-      <w:r>
-        <w:t>gc</w:t>
-      </w:r>
-      <w:proofErr w:type="spellEnd"/>
-      <w:r>
-        <w:t xml:space="preserve"> -</w:t>
+      <w:r>
+        <w:t>Powershell Commands:</w:t>
+      </w:r>
+    </w:p>
+    <w:p>
+      <w:r>
+        <w:t>gc -</w:t>
       </w:r>
       <w:r>
         <w:t>Head</w:t>
@@ -1178,15 +865,21 @@
     </w:p>
     <w:p>
       <w:r>
-        <w:t xml:space="preserve">.\RandomMapper.py | </w:t>
-      </w:r>
-      <w:proofErr w:type="gramStart"/>
-      <w:r>
-        <w:t>python .</w:t>
-      </w:r>
-      <w:proofErr w:type="gramEnd"/>
-      <w:r>
-        <w:t>\RandomReducer.py</w:t>
+        <w:t>.\RandomMapper.py |</w:t>
+      </w:r>
+      <w:r>
+        <w:t xml:space="preserve"> </w:t>
+      </w:r>
+      <w:r>
+        <w:t>Sort-Object</w:t>
+      </w:r>
+      <w:bookmarkStart w:id="0" w:name="_GoBack"/>
+      <w:bookmarkEnd w:id="0"/>
+      <w:r>
+        <w:t xml:space="preserve"> |</w:t>
+      </w:r>
+      <w:r>
+        <w:t xml:space="preserve"> python .\RandomReducer.py</w:t>
       </w:r>
     </w:p>
     <w:sectPr>

</xml_diff>